<commit_message>
try select template, but not done
</commit_message>
<xml_diff>
--- a/docx_templates/人着の写真撮影報告書.docx
+++ b/docx_templates/人着の写真撮影報告書.docx
@@ -21,11 +21,6 @@
       </w:r>
     </w:p>
     <w:p>
-      <w:pPr>
-        <w:rPr>
-          <w:rFonts w:hint="eastAsia"/>
-        </w:rPr>
-      </w:pPr>
       <w:r>
         <w:t>{{ detail }}</w:t>
       </w:r>

</xml_diff>

<commit_message>
try many deals, but still not done
</commit_message>
<xml_diff>
--- a/docx_templates/人着の写真撮影報告書.docx
+++ b/docx_templates/人着の写真撮影報告書.docx
@@ -4,25 +4,509 @@
   <w:body>
     <w:p>
       <w:r>
-        <w:rPr>
-          <w:rFonts w:hint="eastAsia"/>
-        </w:rPr>
-        <w:t>人着の写真撮影報告書</w:t>
-      </w:r>
-    </w:p>
-    <w:p>
+        <w:tab/>
+      </w:r>
+      <w:r>
+        <w:tab/>
+      </w:r>
+      <w:r>
+        <w:tab/>
+      </w:r>
+      <w:r>
+        <w:tab/>
+      </w:r>
+      <w:r>
+        <w:tab/>
+      </w:r>
+      <w:r>
+        <w:tab/>
+      </w:r>
+      <w:r>
+        <w:tab/>
+      </w:r>
       <w:proofErr w:type="gramStart"/>
       <w:r>
-        <w:t>{{ title</w:t>
+        <w:t xml:space="preserve">{{ </w:t>
+      </w:r>
+      <w:proofErr w:type="spellStart"/>
+      <w:r>
+        <w:t>crime</w:t>
       </w:r>
       <w:proofErr w:type="gramEnd"/>
       <w:r>
+        <w:t>_start_date</w:t>
+      </w:r>
+      <w:proofErr w:type="spellEnd"/>
+      <w:r>
         <w:t xml:space="preserve"> }}</w:t>
       </w:r>
     </w:p>
     <w:p>
       <w:r>
-        <w:t>{{ detail }}</w:t>
+        <w:rPr>
+          <w:rFonts w:hint="eastAsia"/>
+        </w:rPr>
+        <w:t>福岡県東警察署長</w:t>
+      </w:r>
+    </w:p>
+    <w:p>
+      <w:r>
+        <w:rPr>
+          <w:rFonts w:hint="eastAsia"/>
+        </w:rPr>
+        <w:t>司法警察員警視正　〇〇　殿</w:t>
+      </w:r>
+    </w:p>
+    <w:p>
+      <w:r>
+        <w:rPr>
+          <w:rFonts w:hint="eastAsia"/>
+        </w:rPr>
+        <w:t xml:space="preserve">　　　　　　　　　　　　　　　　　　　　　　　　　　福岡県東警察署</w:t>
+      </w:r>
+    </w:p>
+    <w:p>
+      <w:r>
+        <w:rPr>
+          <w:rFonts w:hint="eastAsia"/>
+        </w:rPr>
+        <w:t xml:space="preserve">　　　　　　　　　　　　　　　　　　　　　　　　　　司法巡査　</w:t>
+      </w:r>
+    </w:p>
+    <w:p>
+      <w:pPr>
+        <w:jc w:val="center"/>
+      </w:pPr>
+      <w:r>
+        <w:rPr>
+          <w:rFonts w:hint="eastAsia"/>
+        </w:rPr>
+        <w:t>被疑者の人相着衣に関する写真撮影報告書</w:t>
+      </w:r>
+    </w:p>
+    <w:p>
+      <w:r>
+        <w:rPr>
+          <w:rFonts w:hint="eastAsia"/>
+        </w:rPr>
+        <w:t xml:space="preserve">　</w:t>
+      </w:r>
+      <w:r>
+        <w:t xml:space="preserve">{{ </w:t>
+      </w:r>
+      <w:proofErr w:type="spellStart"/>
+      <w:r>
+        <w:t>crime_start</w:t>
+      </w:r>
+      <w:r>
+        <w:t>_</w:t>
+      </w:r>
+      <w:r>
+        <w:t>date</w:t>
+      </w:r>
+      <w:proofErr w:type="spellEnd"/>
+      <w:r>
+        <w:t xml:space="preserve"> }}</w:t>
+      </w:r>
+      <w:r>
+        <w:rPr>
+          <w:rFonts w:hint="eastAsia"/>
+        </w:rPr>
+        <w:t>、当署管内において発生した被疑者</w:t>
+      </w:r>
+      <w:r>
+        <w:t xml:space="preserve">{{ </w:t>
+      </w:r>
+      <w:proofErr w:type="spellStart"/>
+      <w:r>
+        <w:t>suspect_name</w:t>
+      </w:r>
+      <w:proofErr w:type="spellEnd"/>
+      <w:r>
+        <w:t xml:space="preserve"> }}</w:t>
+      </w:r>
+      <w:r>
+        <w:rPr>
+          <w:rFonts w:hint="eastAsia"/>
+        </w:rPr>
+        <w:t>にかかる</w:t>
+      </w:r>
+      <w:r>
+        <w:t xml:space="preserve">{{ </w:t>
+      </w:r>
+      <w:proofErr w:type="spellStart"/>
+      <w:r>
+        <w:t>crime_name</w:t>
+      </w:r>
+      <w:proofErr w:type="spellEnd"/>
+      <w:r>
+        <w:t xml:space="preserve"> }}</w:t>
+      </w:r>
+      <w:r>
+        <w:rPr>
+          <w:rFonts w:hint="eastAsia"/>
+        </w:rPr>
+        <w:t>被疑事件につき、被疑者の人相着衣を明らかにするため写真撮影を実施したことから報告する。</w:t>
+      </w:r>
+    </w:p>
+    <w:p>
+      <w:pPr>
+        <w:pStyle w:val="aa"/>
+      </w:pPr>
+      <w:r>
+        <w:rPr>
+          <w:rFonts w:hint="eastAsia"/>
+        </w:rPr>
+        <w:t>記</w:t>
+      </w:r>
+    </w:p>
+    <w:p>
+      <w:pPr>
+        <w:pStyle w:val="ac"/>
+        <w:ind w:right="420"/>
+        <w:jc w:val="both"/>
+      </w:pPr>
+      <w:r>
+        <w:rPr>
+          <w:rFonts w:hint="eastAsia"/>
+        </w:rPr>
+        <w:t>１　撮影日</w:t>
+      </w:r>
+    </w:p>
+    <w:p>
+      <w:pPr>
+        <w:pStyle w:val="ac"/>
+        <w:ind w:right="420"/>
+        <w:jc w:val="both"/>
+      </w:pPr>
+      <w:r>
+        <w:rPr>
+          <w:rFonts w:hint="eastAsia"/>
+        </w:rPr>
+        <w:t xml:space="preserve">　　</w:t>
+      </w:r>
+      <w:proofErr w:type="gramStart"/>
+      <w:r>
+        <w:t xml:space="preserve">{{ </w:t>
+      </w:r>
+      <w:proofErr w:type="spellStart"/>
+      <w:r>
+        <w:t>crime</w:t>
+      </w:r>
+      <w:proofErr w:type="gramEnd"/>
+      <w:r>
+        <w:t>_start_date</w:t>
+      </w:r>
+      <w:proofErr w:type="spellEnd"/>
+      <w:r>
+        <w:t xml:space="preserve"> }}</w:t>
+      </w:r>
+    </w:p>
+    <w:p>
+      <w:pPr>
+        <w:pStyle w:val="ac"/>
+        <w:ind w:right="420"/>
+        <w:jc w:val="both"/>
+      </w:pPr>
+    </w:p>
+    <w:p>
+      <w:pPr>
+        <w:pStyle w:val="ac"/>
+        <w:ind w:right="420"/>
+        <w:jc w:val="both"/>
+      </w:pPr>
+      <w:r>
+        <w:rPr>
+          <w:rFonts w:hint="eastAsia"/>
+        </w:rPr>
+        <w:t>２　撮影場所</w:t>
+      </w:r>
+    </w:p>
+    <w:p>
+      <w:pPr>
+        <w:pStyle w:val="ac"/>
+        <w:ind w:right="420"/>
+        <w:jc w:val="both"/>
+      </w:pPr>
+      <w:r>
+        <w:rPr>
+          <w:rFonts w:hint="eastAsia"/>
+        </w:rPr>
+        <w:t xml:space="preserve">　　</w:t>
+      </w:r>
+      <w:proofErr w:type="gramStart"/>
+      <w:r>
+        <w:t xml:space="preserve">{{ </w:t>
+      </w:r>
+      <w:proofErr w:type="spellStart"/>
+      <w:r>
+        <w:t>crime</w:t>
+      </w:r>
+      <w:proofErr w:type="gramEnd"/>
+      <w:r>
+        <w:t>_place</w:t>
+      </w:r>
+      <w:proofErr w:type="spellEnd"/>
+      <w:r>
+        <w:t xml:space="preserve"> }}</w:t>
+      </w:r>
+    </w:p>
+    <w:p>
+      <w:pPr>
+        <w:pStyle w:val="ac"/>
+        <w:ind w:right="420"/>
+        <w:jc w:val="both"/>
+      </w:pPr>
+    </w:p>
+    <w:p>
+      <w:pPr>
+        <w:pStyle w:val="ac"/>
+        <w:ind w:right="420"/>
+        <w:jc w:val="both"/>
+      </w:pPr>
+      <w:r>
+        <w:rPr>
+          <w:rFonts w:hint="eastAsia"/>
+        </w:rPr>
+        <w:t>３　撮影対象（被疑者）</w:t>
+      </w:r>
+    </w:p>
+    <w:p>
+      <w:pPr>
+        <w:pStyle w:val="ac"/>
+        <w:ind w:right="420"/>
+        <w:jc w:val="both"/>
+      </w:pPr>
+      <w:r>
+        <w:rPr>
+          <w:rFonts w:hint="eastAsia"/>
+        </w:rPr>
+        <w:t xml:space="preserve">　　本籍　</w:t>
+      </w:r>
+      <w:r>
+        <w:t xml:space="preserve">{{ </w:t>
+      </w:r>
+      <w:proofErr w:type="spellStart"/>
+      <w:r>
+        <w:t>suspect_honseki</w:t>
+      </w:r>
+      <w:proofErr w:type="spellEnd"/>
+      <w:r>
+        <w:t xml:space="preserve"> }}</w:t>
+      </w:r>
+    </w:p>
+    <w:p>
+      <w:pPr>
+        <w:pStyle w:val="ac"/>
+        <w:ind w:right="420"/>
+        <w:jc w:val="both"/>
+      </w:pPr>
+      <w:r>
+        <w:t xml:space="preserve">    </w:t>
+      </w:r>
+      <w:r>
+        <w:rPr>
+          <w:rFonts w:hint="eastAsia"/>
+        </w:rPr>
+        <w:t xml:space="preserve">住居　</w:t>
+      </w:r>
+      <w:r>
+        <w:t xml:space="preserve">{{ </w:t>
+      </w:r>
+      <w:proofErr w:type="spellStart"/>
+      <w:r>
+        <w:t>suspect_address</w:t>
+      </w:r>
+      <w:proofErr w:type="spellEnd"/>
+      <w:r>
+        <w:t xml:space="preserve"> }}</w:t>
+      </w:r>
+    </w:p>
+    <w:p>
+      <w:pPr>
+        <w:pStyle w:val="ac"/>
+        <w:ind w:right="420"/>
+        <w:jc w:val="both"/>
+      </w:pPr>
+      <w:r>
+        <w:t xml:space="preserve">    </w:t>
+      </w:r>
+      <w:r>
+        <w:rPr>
+          <w:rFonts w:hint="eastAsia"/>
+        </w:rPr>
+        <w:t xml:space="preserve">職業　</w:t>
+      </w:r>
+      <w:r>
+        <w:t xml:space="preserve">{{ </w:t>
+      </w:r>
+      <w:proofErr w:type="spellStart"/>
+      <w:r>
+        <w:t>suspect_job</w:t>
+      </w:r>
+      <w:proofErr w:type="spellEnd"/>
+      <w:r>
+        <w:t xml:space="preserve"> }}</w:t>
+      </w:r>
+      <w:r>
+        <w:rPr>
+          <w:rFonts w:hint="eastAsia"/>
+        </w:rPr>
+        <w:t xml:space="preserve">　</w:t>
+      </w:r>
+      <w:r>
+        <w:rPr>
+          <w:rFonts w:hint="eastAsia"/>
+        </w:rPr>
+        <w:t xml:space="preserve">　　</w:t>
+      </w:r>
+      <w:r>
+        <w:rPr>
+          <w:rFonts w:hint="eastAsia"/>
+        </w:rPr>
+        <w:t xml:space="preserve">　</w:t>
+      </w:r>
+      <w:r>
+        <w:t xml:space="preserve">{{ </w:t>
+      </w:r>
+      <w:proofErr w:type="spellStart"/>
+      <w:r>
+        <w:t>suspect_name</w:t>
+      </w:r>
+      <w:proofErr w:type="spellEnd"/>
+      <w:r>
+        <w:t xml:space="preserve"> }}</w:t>
+      </w:r>
+      <w:r>
+        <w:rPr>
+          <w:rFonts w:hint="eastAsia"/>
+        </w:rPr>
+        <w:t xml:space="preserve">　</w:t>
+      </w:r>
+      <w:r>
+        <w:rPr>
+          <w:rFonts w:hint="eastAsia"/>
+        </w:rPr>
+        <w:t xml:space="preserve">　　</w:t>
+      </w:r>
+      <w:r>
+        <w:rPr>
+          <w:rFonts w:hint="eastAsia"/>
+        </w:rPr>
+        <w:t xml:space="preserve">　</w:t>
+      </w:r>
+      <w:r>
+        <w:t xml:space="preserve">{{ </w:t>
+      </w:r>
+      <w:proofErr w:type="spellStart"/>
+      <w:r>
+        <w:t>suspect_birthday</w:t>
+      </w:r>
+      <w:proofErr w:type="spellEnd"/>
+      <w:r>
+        <w:t xml:space="preserve"> }}</w:t>
+      </w:r>
+    </w:p>
+    <w:p>
+      <w:pPr>
+        <w:pStyle w:val="ac"/>
+        <w:ind w:right="420"/>
+        <w:jc w:val="both"/>
+      </w:pPr>
+    </w:p>
+    <w:p>
+      <w:pPr>
+        <w:pStyle w:val="ac"/>
+        <w:ind w:right="420"/>
+        <w:jc w:val="both"/>
+      </w:pPr>
+      <w:r>
+        <w:rPr>
+          <w:rFonts w:hint="eastAsia"/>
+        </w:rPr>
+        <w:t>４　撮影者</w:t>
+      </w:r>
+    </w:p>
+    <w:p>
+      <w:pPr>
+        <w:pStyle w:val="ac"/>
+        <w:ind w:right="420"/>
+        <w:jc w:val="both"/>
+      </w:pPr>
+      <w:r>
+        <w:rPr>
+          <w:rFonts w:hint="eastAsia"/>
+        </w:rPr>
+        <w:t xml:space="preserve">　　本職</w:t>
+      </w:r>
+    </w:p>
+    <w:p>
+      <w:pPr>
+        <w:pStyle w:val="ac"/>
+        <w:ind w:right="420"/>
+        <w:jc w:val="both"/>
+        <w:rPr>
+          <w:rFonts w:hint="eastAsia"/>
+        </w:rPr>
+      </w:pPr>
+    </w:p>
+    <w:p>
+      <w:pPr>
+        <w:pStyle w:val="ac"/>
+        <w:ind w:right="420"/>
+        <w:jc w:val="both"/>
+      </w:pPr>
+      <w:r>
+        <w:rPr>
+          <w:rFonts w:hint="eastAsia"/>
+        </w:rPr>
+        <w:t>５　撮影の経緯</w:t>
+      </w:r>
+    </w:p>
+    <w:p>
+      <w:pPr>
+        <w:pStyle w:val="ac"/>
+        <w:ind w:right="420"/>
+        <w:jc w:val="both"/>
+      </w:pPr>
+      <w:r>
+        <w:rPr>
+          <w:rFonts w:hint="eastAsia"/>
+        </w:rPr>
+        <w:t xml:space="preserve">　　本件は、</w:t>
+      </w:r>
+      <w:r>
+        <w:t xml:space="preserve">{{ </w:t>
+      </w:r>
+      <w:proofErr w:type="spellStart"/>
+      <w:r>
+        <w:t>crime_</w:t>
+      </w:r>
+      <w:r>
+        <w:t>fact</w:t>
+      </w:r>
+      <w:proofErr w:type="spellEnd"/>
+      <w:r>
+        <w:t xml:space="preserve"> }}</w:t>
+      </w:r>
+      <w:r>
+        <w:rPr>
+          <w:rFonts w:hint="eastAsia"/>
+        </w:rPr>
+        <w:t>である。</w:t>
+      </w:r>
+    </w:p>
+    <w:p>
+      <w:pPr>
+        <w:pStyle w:val="ac"/>
+        <w:ind w:left="210" w:right="420" w:hangingChars="100" w:hanging="210"/>
+        <w:jc w:val="both"/>
+      </w:pPr>
+      <w:r>
+        <w:rPr>
+          <w:rFonts w:hint="eastAsia"/>
+        </w:rPr>
+        <w:t xml:space="preserve">　　犯行当時の被疑者の人相着衣を明らかにし、証拠保全の必要があることから写真撮影を実施したもの。</w:t>
       </w:r>
     </w:p>
     <w:sectPr>
@@ -946,6 +1430,43 @@
       <w:spacing w:val="5"/>
     </w:rPr>
   </w:style>
+  <w:style w:type="paragraph" w:styleId="aa">
+    <w:name w:val="Note Heading"/>
+    <w:basedOn w:val="a"/>
+    <w:next w:val="a"/>
+    <w:link w:val="ab"/>
+    <w:uiPriority w:val="99"/>
+    <w:unhideWhenUsed/>
+    <w:rsid w:val="002676DF"/>
+    <w:pPr>
+      <w:jc w:val="center"/>
+    </w:pPr>
+  </w:style>
+  <w:style w:type="character" w:customStyle="1" w:styleId="ab">
+    <w:name w:val="記 (文字)"/>
+    <w:basedOn w:val="a0"/>
+    <w:link w:val="aa"/>
+    <w:uiPriority w:val="99"/>
+    <w:rsid w:val="002676DF"/>
+  </w:style>
+  <w:style w:type="paragraph" w:styleId="ac">
+    <w:name w:val="Closing"/>
+    <w:basedOn w:val="a"/>
+    <w:link w:val="ad"/>
+    <w:uiPriority w:val="99"/>
+    <w:unhideWhenUsed/>
+    <w:rsid w:val="002676DF"/>
+    <w:pPr>
+      <w:jc w:val="right"/>
+    </w:pPr>
+  </w:style>
+  <w:style w:type="character" w:customStyle="1" w:styleId="ad">
+    <w:name w:val="結語 (文字)"/>
+    <w:basedOn w:val="a0"/>
+    <w:link w:val="ac"/>
+    <w:uiPriority w:val="99"/>
+    <w:rsid w:val="002676DF"/>
+  </w:style>
 </w:styles>
 </file>
 

</xml_diff>